<commit_message>
Actualizar README.md con decisiones de arquitectura y patrones de diseño
</commit_message>
<xml_diff>
--- a/docs/Objetivo del Proyecto.docx
+++ b/docs/Objetivo del Proyecto.docx
@@ -877,11 +877,18 @@
         <w:rPr>
           <w:b/>
           <w:bCs/>
+          <w:highlight w:val="green"/>
         </w:rPr>
         <w:t>Página Principal:</w:t>
       </w:r>
       <w:r>
-        <w:t xml:space="preserve"> Debe contener una barra de búsqueda para encontrar el artículo inicial. </w:t>
+        <w:rPr>
+          <w:highlight w:val="green"/>
+        </w:rPr>
+        <w:t xml:space="preserve"> Debe contener una barra de búsqueda para encontrar el artículo inicial</w:t>
+      </w:r>
+      <w:r>
+        <w:t>. </w:t>
       </w:r>
     </w:p>
     <w:p>
@@ -908,16 +915,28 @@
           <w:ilvl w:val="1"/>
           <w:numId w:val="14"/>
         </w:numPr>
-      </w:pPr>
-      <w:r>
+        <w:rPr>
+          <w:highlight w:val="green"/>
+        </w:rPr>
+      </w:pPr>
+      <w:r>
+        <w:rPr>
+          <w:highlight w:val="green"/>
+        </w:rPr>
         <w:t xml:space="preserve">Al seleccionar un artículo, esta vista debe renderizar el grafo devuelto por el </w:t>
       </w:r>
       <w:proofErr w:type="spellStart"/>
       <w:r>
+        <w:rPr>
+          <w:highlight w:val="green"/>
+        </w:rPr>
         <w:t>backend</w:t>
       </w:r>
       <w:proofErr w:type="spellEnd"/>
       <w:r>
+        <w:rPr>
+          <w:highlight w:val="green"/>
+        </w:rPr>
         <w:t>. </w:t>
       </w:r>
     </w:p>
@@ -927,18 +946,28 @@
           <w:ilvl w:val="1"/>
           <w:numId w:val="14"/>
         </w:numPr>
-      </w:pPr>
-      <w:r>
+        <w:rPr>
+          <w:highlight w:val="red"/>
+        </w:rPr>
+      </w:pPr>
+      <w:r>
+        <w:rPr>
+          <w:highlight w:val="red"/>
+        </w:rPr>
         <w:t xml:space="preserve">La visualización debe ser </w:t>
       </w:r>
       <w:r>
         <w:rPr>
           <w:b/>
           <w:bCs/>
+          <w:highlight w:val="red"/>
         </w:rPr>
         <w:t>interactiva</w:t>
       </w:r>
       <w:r>
+        <w:rPr>
+          <w:highlight w:val="red"/>
+        </w:rPr>
         <w:t>. Hacer clic en un nodo podría, por ejemplo, mostrar su resumen en un panel lateral. </w:t>
       </w:r>
     </w:p>
@@ -990,15 +1019,22 @@
           <w:ilvl w:val="0"/>
           <w:numId w:val="14"/>
         </w:numPr>
-      </w:pPr>
-      <w:r>
-        <w:rPr>
-          <w:b/>
-          <w:bCs/>
+        <w:rPr>
+          <w:highlight w:val="green"/>
+        </w:rPr>
+      </w:pPr>
+      <w:r>
+        <w:rPr>
+          <w:b/>
+          <w:bCs/>
+          <w:highlight w:val="green"/>
         </w:rPr>
         <w:t>Sección "Mis Exploraciones":</w:t>
       </w:r>
       <w:r>
+        <w:rPr>
+          <w:highlight w:val="green"/>
+        </w:rPr>
         <w:t xml:space="preserve"> Un lugar para ver y cargar las exploraciones de grafos previamente guardadas. </w:t>
       </w:r>
     </w:p>
@@ -1008,16 +1044,23 @@
           <w:ilvl w:val="0"/>
           <w:numId w:val="14"/>
         </w:numPr>
-      </w:pPr>
-      <w:r>
-        <w:rPr>
-          <w:b/>
-          <w:bCs/>
+        <w:rPr>
+          <w:highlight w:val="yellow"/>
+        </w:rPr>
+      </w:pPr>
+      <w:r>
+        <w:rPr>
+          <w:b/>
+          <w:bCs/>
+          <w:highlight w:val="yellow"/>
         </w:rPr>
         <w:lastRenderedPageBreak/>
         <w:t>Diseño:</w:t>
       </w:r>
       <w:r>
+        <w:rPr>
+          <w:highlight w:val="yellow"/>
+        </w:rPr>
         <w:t xml:space="preserve"> Debe ser responsivo y manejar adecuadamente los estados de carga (mientras se explora) y los errores de la API. </w:t>
       </w:r>
     </w:p>
@@ -1058,41 +1101,64 @@
           <w:ilvl w:val="0"/>
           <w:numId w:val="15"/>
         </w:numPr>
-      </w:pPr>
-      <w:r>
-        <w:rPr>
-          <w:b/>
-          <w:bCs/>
+        <w:rPr>
+          <w:highlight w:val="green"/>
+        </w:rPr>
+      </w:pPr>
+      <w:r>
+        <w:rPr>
+          <w:b/>
+          <w:bCs/>
+          <w:highlight w:val="green"/>
         </w:rPr>
         <w:t>Análisis de Centralidad del Grafo:</w:t>
       </w:r>
       <w:r>
+        <w:rPr>
+          <w:highlight w:val="green"/>
+        </w:rPr>
         <w:t xml:space="preserve"> En el </w:t>
       </w:r>
       <w:proofErr w:type="spellStart"/>
       <w:r>
+        <w:rPr>
+          <w:highlight w:val="green"/>
+        </w:rPr>
         <w:t>backend</w:t>
       </w:r>
       <w:proofErr w:type="spellEnd"/>
       <w:r>
+        <w:rPr>
+          <w:highlight w:val="green"/>
+        </w:rPr>
         <w:t xml:space="preserve">, calcula y muestra una métrica simple para cada nodo, como el </w:t>
       </w:r>
       <w:r>
         <w:rPr>
           <w:b/>
           <w:bCs/>
+          <w:highlight w:val="green"/>
         </w:rPr>
         <w:t>Grado de Centralidad</w:t>
       </w:r>
       <w:r>
+        <w:rPr>
+          <w:highlight w:val="green"/>
+        </w:rPr>
         <w:t xml:space="preserve"> (número de enlaces entrantes/salientes dentro del grafo explorado). Muestra esta métrica en el </w:t>
       </w:r>
       <w:proofErr w:type="spellStart"/>
       <w:r>
+        <w:rPr>
+          <w:highlight w:val="green"/>
+        </w:rPr>
         <w:t>frontend</w:t>
       </w:r>
       <w:proofErr w:type="spellEnd"/>
       <w:r>
+        <w:rPr>
+          <w:highlight w:val="green"/>
+        </w:rPr>
         <w:t xml:space="preserve"> (ej. haciendo el tamaño del nodo proporcional a su centralidad). </w:t>
       </w:r>
     </w:p>
@@ -1196,11 +1262,15 @@
           <w:ilvl w:val="0"/>
           <w:numId w:val="15"/>
         </w:numPr>
-      </w:pPr>
-      <w:r>
-        <w:rPr>
-          <w:b/>
-          <w:bCs/>
+        <w:rPr>
+          <w:highlight w:val="yellow"/>
+        </w:rPr>
+      </w:pPr>
+      <w:r>
+        <w:rPr>
+          <w:b/>
+          <w:bCs/>
+          <w:highlight w:val="yellow"/>
         </w:rPr>
         <w:t xml:space="preserve">Exploración en Tiempo Real con </w:t>
       </w:r>
@@ -1209,6 +1279,7 @@
         <w:rPr>
           <w:b/>
           <w:bCs/>
+          <w:highlight w:val="yellow"/>
         </w:rPr>
         <w:t>WebSockets</w:t>
       </w:r>
@@ -1217,34 +1288,56 @@
         <w:rPr>
           <w:b/>
           <w:bCs/>
+          <w:highlight w:val="yellow"/>
         </w:rPr>
         <w:t>:</w:t>
       </w:r>
       <w:r>
+        <w:rPr>
+          <w:highlight w:val="yellow"/>
+        </w:rPr>
         <w:t xml:space="preserve"> A medida que el </w:t>
       </w:r>
       <w:proofErr w:type="spellStart"/>
       <w:r>
+        <w:rPr>
+          <w:highlight w:val="yellow"/>
+        </w:rPr>
         <w:t>backend</w:t>
       </w:r>
       <w:proofErr w:type="spellEnd"/>
       <w:r>
+        <w:rPr>
+          <w:highlight w:val="yellow"/>
+        </w:rPr>
         <w:t xml:space="preserve"> descubre nuevos nodos mientras explora, envíalos al </w:t>
       </w:r>
       <w:proofErr w:type="spellStart"/>
       <w:r>
+        <w:rPr>
+          <w:highlight w:val="yellow"/>
+        </w:rPr>
         <w:t>frontend</w:t>
       </w:r>
       <w:proofErr w:type="spellEnd"/>
       <w:r>
+        <w:rPr>
+          <w:highlight w:val="yellow"/>
+        </w:rPr>
         <w:t xml:space="preserve"> en tiempo real usando </w:t>
       </w:r>
       <w:proofErr w:type="spellStart"/>
       <w:r>
+        <w:rPr>
+          <w:highlight w:val="yellow"/>
+        </w:rPr>
         <w:t>WebSockets</w:t>
       </w:r>
       <w:proofErr w:type="spellEnd"/>
       <w:r>
+        <w:rPr>
+          <w:highlight w:val="yellow"/>
+        </w:rPr>
         <w:t xml:space="preserve"> para una experiencia de usuario más fluida. </w:t>
       </w:r>
     </w:p>
@@ -1277,15 +1370,22 @@
           <w:ilvl w:val="0"/>
           <w:numId w:val="16"/>
         </w:numPr>
-      </w:pPr>
-      <w:r>
-        <w:rPr>
-          <w:b/>
-          <w:bCs/>
+        <w:rPr>
+          <w:highlight w:val="green"/>
+        </w:rPr>
+      </w:pPr>
+      <w:r>
+        <w:rPr>
+          <w:b/>
+          <w:bCs/>
+          <w:highlight w:val="green"/>
         </w:rPr>
         <w:t>Calidad y Diseño del Código:</w:t>
       </w:r>
       <w:r>
+        <w:rPr>
+          <w:highlight w:val="green"/>
+        </w:rPr>
         <w:t xml:space="preserve"> Claridad, organización, eficiencia y buenas prácticas (SOLID, DRY). </w:t>
       </w:r>
     </w:p>
@@ -1295,33 +1395,50 @@
           <w:ilvl w:val="0"/>
           <w:numId w:val="16"/>
         </w:numPr>
-      </w:pPr>
-      <w:r>
-        <w:rPr>
-          <w:b/>
-          <w:bCs/>
+        <w:rPr>
+          <w:highlight w:val="green"/>
+        </w:rPr>
+      </w:pPr>
+      <w:r>
+        <w:rPr>
+          <w:b/>
+          <w:bCs/>
+          <w:highlight w:val="green"/>
         </w:rPr>
         <w:t>Abstracción y Modelado de Datos:</w:t>
       </w:r>
       <w:r>
+        <w:rPr>
+          <w:highlight w:val="green"/>
+        </w:rPr>
         <w:t xml:space="preserve"> Tu enfoque para modelar el grafo, tanto en la lógica del </w:t>
       </w:r>
       <w:proofErr w:type="spellStart"/>
       <w:r>
+        <w:rPr>
+          <w:highlight w:val="green"/>
+        </w:rPr>
         <w:t>backend</w:t>
       </w:r>
       <w:proofErr w:type="spellEnd"/>
       <w:r>
+        <w:rPr>
+          <w:highlight w:val="green"/>
+        </w:rPr>
         <w:t xml:space="preserve"> como en el esquema de la base de datos, es </w:t>
       </w:r>
       <w:r>
         <w:rPr>
           <w:b/>
           <w:bCs/>
+          <w:highlight w:val="green"/>
         </w:rPr>
         <w:t>fundamental</w:t>
       </w:r>
       <w:r>
+        <w:rPr>
+          <w:highlight w:val="green"/>
+        </w:rPr>
         <w:t>. </w:t>
       </w:r>
     </w:p>
@@ -1331,15 +1448,22 @@
           <w:ilvl w:val="0"/>
           <w:numId w:val="16"/>
         </w:numPr>
-      </w:pPr>
-      <w:r>
-        <w:rPr>
-          <w:b/>
-          <w:bCs/>
+        <w:rPr>
+          <w:highlight w:val="green"/>
+        </w:rPr>
+      </w:pPr>
+      <w:r>
+        <w:rPr>
+          <w:b/>
+          <w:bCs/>
+          <w:highlight w:val="green"/>
         </w:rPr>
         <w:t>Comprensión Algorítmica:</w:t>
       </w:r>
       <w:r>
+        <w:rPr>
+          <w:highlight w:val="green"/>
+        </w:rPr>
         <w:t xml:space="preserve"> Cómo manejas la exploración del grafo y la prevención de bucles o llamadas redundantes. </w:t>
       </w:r>
     </w:p>
@@ -1354,19 +1478,32 @@
         <w:rPr>
           <w:b/>
           <w:bCs/>
+          <w:highlight w:val="green"/>
         </w:rPr>
         <w:t>Diseño de API REST:</w:t>
       </w:r>
       <w:r>
+        <w:rPr>
+          <w:highlight w:val="green"/>
+        </w:rPr>
         <w:t xml:space="preserve"> Claridad, consistencia y pragmatismo de los </w:t>
       </w:r>
       <w:proofErr w:type="spellStart"/>
       <w:r>
+        <w:rPr>
+          <w:highlight w:val="green"/>
+        </w:rPr>
         <w:t>endpoints</w:t>
       </w:r>
       <w:proofErr w:type="spellEnd"/>
       <w:r>
-        <w:t>. </w:t>
+        <w:rPr>
+          <w:highlight w:val="green"/>
+        </w:rPr>
+        <w:t>.</w:t>
+      </w:r>
+      <w:r>
+        <w:t> </w:t>
       </w:r>
     </w:p>
     <w:p>
@@ -1417,15 +1554,22 @@
           <w:ilvl w:val="0"/>
           <w:numId w:val="16"/>
         </w:numPr>
-      </w:pPr>
-      <w:r>
-        <w:rPr>
-          <w:b/>
-          <w:bCs/>
+        <w:rPr>
+          <w:highlight w:val="green"/>
+        </w:rPr>
+      </w:pPr>
+      <w:r>
+        <w:rPr>
+          <w:b/>
+          <w:bCs/>
+          <w:highlight w:val="green"/>
         </w:rPr>
         <w:t>Funcionalidad y Usabilidad:</w:t>
       </w:r>
       <w:r>
+        <w:rPr>
+          <w:highlight w:val="green"/>
+        </w:rPr>
         <w:t xml:space="preserve"> La aplicación funciona como se espera y la experiencia de usuario para explorar el grafo es intuitiva. </w:t>
       </w:r>
     </w:p>
@@ -1453,8 +1597,14 @@
           <w:ilvl w:val="1"/>
           <w:numId w:val="16"/>
         </w:numPr>
-      </w:pPr>
-      <w:r>
+        <w:rPr>
+          <w:highlight w:val="green"/>
+        </w:rPr>
+      </w:pPr>
+      <w:r>
+        <w:rPr>
+          <w:highlight w:val="green"/>
+        </w:rPr>
         <w:t>Instrucciones claras de configuración y ejecución. </w:t>
       </w:r>
     </w:p>
@@ -1516,15 +1666,27 @@
     </w:p>
     <w:p>
       <w:r>
+        <w:rPr>
+          <w:highlight w:val="green"/>
+        </w:rPr>
         <w:t xml:space="preserve">Sube tu solución a un repositorio </w:t>
       </w:r>
       <w:proofErr w:type="spellStart"/>
       <w:r>
+        <w:rPr>
+          <w:highlight w:val="green"/>
+        </w:rPr>
         <w:t>Github</w:t>
       </w:r>
       <w:proofErr w:type="spellEnd"/>
       <w:r>
-        <w:t xml:space="preserve"> y envíanos el enlace. Asegúrate de que el repositorio incluya todo el código fuente y el README.md. ¡Mucha suerte! </w:t>
+        <w:rPr>
+          <w:highlight w:val="green"/>
+        </w:rPr>
+        <w:t xml:space="preserve"> y envíanos el enlace</w:t>
+      </w:r>
+      <w:r>
+        <w:t>. Asegúrate de que el repositorio incluya todo el código fuente y el README.md. ¡Mucha suerte! </w:t>
       </w:r>
     </w:p>
     <w:p/>

</xml_diff>